<commit_message>
completed muxed sg & pfb readout parts.
</commit_message>
<xml_diff>
--- a/thesis_files/ip/axis_pfb_readout_v2.docx
+++ b/thesis_files/ip/axis_pfb_readout_v2.docx
@@ -657,7 +657,24 @@
           <w:szCs w:val="24"/>
           <w:u w:val="single"/>
         </w:rPr>
-        <w:t>it (zcu216)</w:t>
+        <w:t>it (zcu216</w:t>
+      </w:r>
+      <w:r>
+        <w:rPr>
+          <w:rFonts w:ascii="Times New Roman" w:hAnsi="Times New Roman" w:cs="Times New Roman"/>
+          <w:noProof/>
+          <w:u w:val="single"/>
+        </w:rPr>
+        <w:t>, vivado2020.2</w:t>
+      </w:r>
+      <w:r>
+        <w:rPr>
+          <w:rFonts w:ascii="Times New Roman" w:eastAsia="Times New Roman" w:hAnsi="Times New Roman" w:cs="Times New Roman"/>
+          <w:sz w:val="24"/>
+          <w:szCs w:val="24"/>
+          <w:u w:val="single"/>
+        </w:rPr>
+        <w:t>)</w:t>
       </w:r>
     </w:p>
     <w:p>
@@ -1072,7 +1089,7 @@
             <w:sz w:val="24"/>
             <w:szCs w:val="24"/>
           </w:rPr>
-          <w:t>https://github.com/Ri-chard-Wu/thesis/t</w:t>
+          <w:t>https://github.com/Ri-chard-Wu/thesis/tree/master/c</w:t>
         </w:r>
         <w:r>
           <w:rPr>
@@ -1081,7 +1098,7 @@
             <w:sz w:val="24"/>
             <w:szCs w:val="24"/>
           </w:rPr>
-          <w:t>r</w:t>
+          <w:t>o</w:t>
         </w:r>
         <w:r>
           <w:rPr>
@@ -1090,7 +1107,7 @@
             <w:sz w:val="24"/>
             <w:szCs w:val="24"/>
           </w:rPr>
-          <w:t>ee/master/codes/axis_pfb_readout_v2-test-216</w:t>
+          <w:t>des/axis_pfb_readout_v2-test-216</w:t>
         </w:r>
       </w:hyperlink>
     </w:p>
@@ -1105,8 +1122,77 @@
           <w:noProof/>
         </w:rPr>
       </w:pPr>
+    </w:p>
+    <w:p>
+      <w:pPr>
+        <w:pStyle w:val="NormalWeb"/>
+        <w:tabs>
+          <w:tab w:val="center" w:pos="4680"/>
+        </w:tabs>
+        <w:spacing w:before="0" w:beforeAutospacing="0" w:after="0" w:afterAutospacing="0" w:line="360" w:lineRule="auto"/>
+        <w:rPr>
+          <w:noProof/>
+          <w:u w:val="single"/>
+        </w:rPr>
+      </w:pPr>
+      <w:r>
+        <w:rPr>
+          <w:noProof/>
+          <w:u w:val="single"/>
+        </w:rPr>
+        <w:t>how to include it in firmware</w:t>
+      </w:r>
+      <w:r>
+        <w:rPr>
+          <w:noProof/>
+          <w:u w:val="single"/>
+        </w:rPr>
+        <w:t xml:space="preserve"> (zcu216)</w:t>
+      </w:r>
+    </w:p>
+    <w:p>
+      <w:pPr>
+        <w:pStyle w:val="NormalWeb"/>
+        <w:tabs>
+          <w:tab w:val="center" w:pos="4680"/>
+        </w:tabs>
+        <w:spacing w:before="0" w:beforeAutospacing="0" w:after="0" w:afterAutospacing="0" w:line="360" w:lineRule="auto"/>
+        <w:rPr>
+          <w:noProof/>
+        </w:rPr>
+      </w:pPr>
+    </w:p>
+    <w:p>
+      <w:pPr>
+        <w:pStyle w:val="NormalWeb"/>
+        <w:tabs>
+          <w:tab w:val="center" w:pos="4680"/>
+        </w:tabs>
+        <w:spacing w:before="0" w:beforeAutospacing="0" w:after="0" w:afterAutospacing="0" w:line="360" w:lineRule="auto"/>
+        <w:rPr>
+          <w:noProof/>
+        </w:rPr>
+      </w:pPr>
+      <w:r>
+        <w:rPr>
+          <w:noProof/>
+        </w:rPr>
+        <w:t>IP core settings</w:t>
+      </w:r>
+      <w:r>
+        <w:rPr>
+          <w:noProof/>
+        </w:rPr>
+        <w:t xml:space="preserve"> (double click on the ip)</w:t>
+      </w:r>
       <w:bookmarkStart w:id="0" w:name="_GoBack"/>
       <w:bookmarkEnd w:id="0"/>
+      <w:r>
+        <w:rPr>
+          <w:noProof/>
+        </w:rPr>
+        <w:t xml:space="preserve">: </w:t>
+      </w:r>
     </w:p>
     <w:p>
       <w:pPr>
@@ -1117,388 +1203,705 @@
         <w:spacing w:before="0" w:beforeAutospacing="0" w:after="0" w:afterAutospacing="0" w:line="360" w:lineRule="auto"/>
         <w:rPr>
           <w:noProof/>
+        </w:rPr>
+      </w:pPr>
+      <w:r>
+        <w:rPr>
+          <w:noProof/>
+        </w:rPr>
+        <w:t>"interleaved input" checked</w:t>
+      </w:r>
+      <w:r>
+        <w:rPr>
+          <w:noProof/>
+        </w:rPr>
+        <w:t>.</w:t>
+      </w:r>
+    </w:p>
+    <w:p>
+      <w:pPr>
+        <w:pStyle w:val="NormalWeb"/>
+        <w:tabs>
+          <w:tab w:val="center" w:pos="4680"/>
+        </w:tabs>
+        <w:spacing w:before="0" w:beforeAutospacing="0" w:after="0" w:afterAutospacing="0" w:line="360" w:lineRule="auto"/>
+        <w:rPr>
+          <w:noProof/>
+        </w:rPr>
+      </w:pPr>
+    </w:p>
+    <w:p>
+      <w:pPr>
+        <w:pStyle w:val="NormalWeb"/>
+        <w:tabs>
+          <w:tab w:val="center" w:pos="4680"/>
+        </w:tabs>
+        <w:spacing w:before="0" w:beforeAutospacing="0" w:after="0" w:afterAutospacing="0" w:line="360" w:lineRule="auto"/>
+        <w:rPr>
+          <w:noProof/>
+        </w:rPr>
+      </w:pPr>
+      <w:r>
+        <w:rPr>
+          <w:noProof/>
+        </w:rPr>
+        <w:t>RFDC ADC settings:</w:t>
+      </w:r>
+    </w:p>
+    <w:tbl>
+      <w:tblPr>
+        <w:tblStyle w:val="TableGrid"/>
+        <w:tblW w:w="0" w:type="auto"/>
+        <w:tblLook w:val="04A0" w:firstRow="1" w:lastRow="0" w:firstColumn="1" w:lastColumn="0" w:noHBand="0" w:noVBand="1"/>
+      </w:tblPr>
+      <w:tblGrid>
+        <w:gridCol w:w="4675"/>
+        <w:gridCol w:w="4675"/>
+      </w:tblGrid>
+      <w:tr>
+        <w:tc>
+          <w:tcPr>
+            <w:tcW w:w="4675" w:type="dxa"/>
+          </w:tcPr>
+          <w:p>
+            <w:pPr>
+              <w:pStyle w:val="NormalWeb"/>
+              <w:tabs>
+                <w:tab w:val="center" w:pos="4680"/>
+              </w:tabs>
+              <w:spacing w:before="0" w:beforeAutospacing="0" w:after="0" w:afterAutospacing="0" w:line="360" w:lineRule="auto"/>
+              <w:rPr>
+                <w:noProof/>
+              </w:rPr>
+            </w:pPr>
+            <w:r>
+              <w:rPr>
+                <w:noProof/>
+              </w:rPr>
+              <w:drawing>
+                <wp:inline distT="0" distB="0" distL="0" distR="0" wp14:anchorId="22CFBF38" wp14:editId="16E791FA">
+                  <wp:extent cx="2642974" cy="2838298"/>
+                  <wp:effectExtent l="0" t="0" r="5080" b="635"/>
+                  <wp:docPr id="5" name="Picture 5"/>
+                  <wp:cNvGraphicFramePr>
+                    <a:graphicFrameLocks xmlns:a="http://schemas.openxmlformats.org/drawingml/2006/main" noChangeAspect="1"/>
+                  </wp:cNvGraphicFramePr>
+                  <a:graphic xmlns:a="http://schemas.openxmlformats.org/drawingml/2006/main">
+                    <a:graphicData uri="http://schemas.openxmlformats.org/drawingml/2006/picture">
+                      <pic:pic xmlns:pic="http://schemas.openxmlformats.org/drawingml/2006/picture">
+                        <pic:nvPicPr>
+                          <pic:cNvPr id="1" name=""/>
+                          <pic:cNvPicPr/>
+                        </pic:nvPicPr>
+                        <pic:blipFill>
+                          <a:blip r:embed="rId11"/>
+                          <a:stretch>
+                            <a:fillRect/>
+                          </a:stretch>
+                        </pic:blipFill>
+                        <pic:spPr>
+                          <a:xfrm>
+                            <a:off x="0" y="0"/>
+                            <a:ext cx="2657326" cy="2853711"/>
+                          </a:xfrm>
+                          <a:prstGeom prst="rect">
+                            <a:avLst/>
+                          </a:prstGeom>
+                        </pic:spPr>
+                      </pic:pic>
+                    </a:graphicData>
+                  </a:graphic>
+                </wp:inline>
+              </w:drawing>
+            </w:r>
+          </w:p>
+        </w:tc>
+        <w:tc>
+          <w:tcPr>
+            <w:tcW w:w="4675" w:type="dxa"/>
+          </w:tcPr>
+          <w:p>
+            <w:pPr>
+              <w:pStyle w:val="NormalWeb"/>
+              <w:numPr>
+                <w:ilvl w:val="0"/>
+                <w:numId w:val="12"/>
+              </w:numPr>
+              <w:tabs>
+                <w:tab w:val="center" w:pos="4680"/>
+              </w:tabs>
+              <w:spacing w:before="0" w:beforeAutospacing="0" w:after="0" w:afterAutospacing="0" w:line="360" w:lineRule="auto"/>
+              <w:rPr>
+                <w:noProof/>
+              </w:rPr>
+            </w:pPr>
+            <w:r>
+              <w:rPr>
+                <w:noProof/>
+              </w:rPr>
+              <w:t>Digital Output Data: I/Q</w:t>
+            </w:r>
+          </w:p>
+          <w:p>
+            <w:pPr>
+              <w:pStyle w:val="NormalWeb"/>
+              <w:numPr>
+                <w:ilvl w:val="0"/>
+                <w:numId w:val="12"/>
+              </w:numPr>
+              <w:tabs>
+                <w:tab w:val="center" w:pos="4680"/>
+              </w:tabs>
+              <w:spacing w:before="0" w:beforeAutospacing="0" w:after="0" w:afterAutospacing="0" w:line="360" w:lineRule="auto"/>
+              <w:rPr>
+                <w:noProof/>
+              </w:rPr>
+            </w:pPr>
+            <w:r>
+              <w:rPr>
+                <w:noProof/>
+              </w:rPr>
+              <w:t>Decimation Mode: 2x</w:t>
+            </w:r>
+          </w:p>
+          <w:p>
+            <w:pPr>
+              <w:pStyle w:val="NormalWeb"/>
+              <w:numPr>
+                <w:ilvl w:val="0"/>
+                <w:numId w:val="12"/>
+              </w:numPr>
+              <w:tabs>
+                <w:tab w:val="center" w:pos="4680"/>
+              </w:tabs>
+              <w:spacing w:before="0" w:beforeAutospacing="0" w:after="0" w:afterAutospacing="0" w:line="360" w:lineRule="auto"/>
+              <w:rPr>
+                <w:noProof/>
+              </w:rPr>
+            </w:pPr>
+            <w:r>
+              <w:rPr>
+                <w:noProof/>
+              </w:rPr>
+              <w:t>Samples per AXI4-Stream Cycle: 8</w:t>
+            </w:r>
+          </w:p>
+          <w:p>
+            <w:pPr>
+              <w:pStyle w:val="NormalWeb"/>
+              <w:numPr>
+                <w:ilvl w:val="0"/>
+                <w:numId w:val="12"/>
+              </w:numPr>
+              <w:tabs>
+                <w:tab w:val="center" w:pos="4680"/>
+              </w:tabs>
+              <w:spacing w:before="0" w:beforeAutospacing="0" w:after="0" w:afterAutospacing="0" w:line="360" w:lineRule="auto"/>
+              <w:rPr>
+                <w:noProof/>
+              </w:rPr>
+            </w:pPr>
+            <w:r>
+              <w:rPr>
+                <w:noProof/>
+              </w:rPr>
+              <w:t>Mixer Type: Coarse</w:t>
+            </w:r>
+          </w:p>
+          <w:p>
+            <w:pPr>
+              <w:pStyle w:val="NormalWeb"/>
+              <w:numPr>
+                <w:ilvl w:val="0"/>
+                <w:numId w:val="12"/>
+              </w:numPr>
+              <w:tabs>
+                <w:tab w:val="center" w:pos="4680"/>
+              </w:tabs>
+              <w:spacing w:before="0" w:beforeAutospacing="0" w:after="0" w:afterAutospacing="0" w:line="360" w:lineRule="auto"/>
+              <w:rPr>
+                <w:noProof/>
+              </w:rPr>
+            </w:pPr>
+            <w:r>
+              <w:rPr>
+                <w:noProof/>
+              </w:rPr>
+              <w:t>Mixer Mode: Real-&gt;I/Q</w:t>
+            </w:r>
+          </w:p>
+          <w:p>
+            <w:pPr>
+              <w:pStyle w:val="NormalWeb"/>
+              <w:numPr>
+                <w:ilvl w:val="0"/>
+                <w:numId w:val="12"/>
+              </w:numPr>
+              <w:tabs>
+                <w:tab w:val="center" w:pos="4680"/>
+              </w:tabs>
+              <w:spacing w:before="0" w:beforeAutospacing="0" w:after="0" w:afterAutospacing="0" w:line="360" w:lineRule="auto"/>
+              <w:rPr>
+                <w:noProof/>
+              </w:rPr>
+            </w:pPr>
+            <w:r>
+              <w:rPr>
+                <w:noProof/>
+              </w:rPr>
+              <w:t>Frequency: -Fs/4</w:t>
+            </w:r>
+          </w:p>
+          <w:p>
+            <w:pPr>
+              <w:pStyle w:val="NormalWeb"/>
+              <w:tabs>
+                <w:tab w:val="center" w:pos="4680"/>
+              </w:tabs>
+              <w:spacing w:before="0" w:beforeAutospacing="0" w:after="0" w:afterAutospacing="0" w:line="360" w:lineRule="auto"/>
+              <w:rPr>
+                <w:noProof/>
+              </w:rPr>
+            </w:pPr>
+          </w:p>
+        </w:tc>
+      </w:tr>
+      <w:tr>
+        <w:tc>
+          <w:tcPr>
+            <w:tcW w:w="4675" w:type="dxa"/>
+          </w:tcPr>
+          <w:p>
+            <w:pPr>
+              <w:pStyle w:val="NormalWeb"/>
+              <w:tabs>
+                <w:tab w:val="center" w:pos="4680"/>
+              </w:tabs>
+              <w:spacing w:before="0" w:beforeAutospacing="0" w:after="0" w:afterAutospacing="0" w:line="360" w:lineRule="auto"/>
+              <w:rPr>
+                <w:noProof/>
+              </w:rPr>
+            </w:pPr>
+          </w:p>
+        </w:tc>
+        <w:tc>
+          <w:tcPr>
+            <w:tcW w:w="4675" w:type="dxa"/>
+          </w:tcPr>
+          <w:p>
+            <w:pPr>
+              <w:pStyle w:val="NormalWeb"/>
+              <w:tabs>
+                <w:tab w:val="center" w:pos="4680"/>
+              </w:tabs>
+              <w:spacing w:before="0" w:beforeAutospacing="0" w:after="0" w:afterAutospacing="0" w:line="360" w:lineRule="auto"/>
+              <w:rPr>
+                <w:noProof/>
+              </w:rPr>
+            </w:pPr>
+          </w:p>
+        </w:tc>
+      </w:tr>
+    </w:tbl>
+    <w:p>
+      <w:pPr>
+        <w:pStyle w:val="NormalWeb"/>
+        <w:tabs>
+          <w:tab w:val="center" w:pos="4680"/>
+        </w:tabs>
+        <w:spacing w:before="0" w:beforeAutospacing="0" w:after="0" w:afterAutospacing="0" w:line="360" w:lineRule="auto"/>
+        <w:rPr>
+          <w:noProof/>
+        </w:rPr>
+      </w:pPr>
+    </w:p>
+    <w:p>
+      <w:pPr>
+        <w:pStyle w:val="NormalWeb"/>
+        <w:tabs>
+          <w:tab w:val="center" w:pos="4680"/>
+        </w:tabs>
+        <w:spacing w:before="0" w:beforeAutospacing="0" w:after="0" w:afterAutospacing="0" w:line="360" w:lineRule="auto"/>
+        <w:rPr>
+          <w:noProof/>
+        </w:rPr>
+      </w:pPr>
+    </w:p>
+    <w:p>
+      <w:pPr>
+        <w:pStyle w:val="NormalWeb"/>
+        <w:tabs>
+          <w:tab w:val="center" w:pos="4680"/>
+        </w:tabs>
+        <w:spacing w:before="0" w:beforeAutospacing="0" w:after="0" w:afterAutospacing="0" w:line="360" w:lineRule="auto"/>
+        <w:rPr>
+          <w:noProof/>
+        </w:rPr>
+      </w:pPr>
+      <w:r>
+        <w:rPr>
+          <w:noProof/>
+        </w:rPr>
+        <w:t xml:space="preserve">RFDC </w:t>
+      </w:r>
+      <w:r>
+        <w:rPr>
+          <w:noProof/>
+        </w:rPr>
+        <w:t xml:space="preserve">ADC </w:t>
+      </w:r>
+      <w:r>
+        <w:rPr>
+          <w:noProof/>
+        </w:rPr>
+        <w:t>tile clocking settings:</w:t>
+      </w:r>
+      <w:r>
+        <w:rPr>
+          <w:noProof/>
+        </w:rPr>
+        <w:t xml:space="preserve"> </w:t>
+      </w:r>
+    </w:p>
+    <w:p>
+      <w:pPr>
+        <w:pStyle w:val="NormalWeb"/>
+        <w:tabs>
+          <w:tab w:val="center" w:pos="4680"/>
+        </w:tabs>
+        <w:spacing w:before="0" w:beforeAutospacing="0" w:after="0" w:afterAutospacing="0" w:line="360" w:lineRule="auto"/>
+        <w:rPr>
+          <w:noProof/>
+        </w:rPr>
+      </w:pPr>
+      <w:r>
+        <w:rPr>
+          <w:noProof/>
+        </w:rPr>
+        <w:drawing>
+          <wp:inline distT="0" distB="0" distL="0" distR="0" wp14:anchorId="6FDD7096" wp14:editId="2C4B538D">
+            <wp:extent cx="5943600" cy="359410"/>
+            <wp:effectExtent l="0" t="0" r="0" b="2540"/>
+            <wp:docPr id="10" name="Picture 10"/>
+            <wp:cNvGraphicFramePr>
+              <a:graphicFrameLocks xmlns:a="http://schemas.openxmlformats.org/drawingml/2006/main" noChangeAspect="1"/>
+            </wp:cNvGraphicFramePr>
+            <a:graphic xmlns:a="http://schemas.openxmlformats.org/drawingml/2006/main">
+              <a:graphicData uri="http://schemas.openxmlformats.org/drawingml/2006/picture">
+                <pic:pic xmlns:pic="http://schemas.openxmlformats.org/drawingml/2006/picture">
+                  <pic:nvPicPr>
+                    <pic:cNvPr id="1" name=""/>
+                    <pic:cNvPicPr/>
+                  </pic:nvPicPr>
+                  <pic:blipFill>
+                    <a:blip r:embed="rId12"/>
+                    <a:stretch>
+                      <a:fillRect/>
+                    </a:stretch>
+                  </pic:blipFill>
+                  <pic:spPr>
+                    <a:xfrm>
+                      <a:off x="0" y="0"/>
+                      <a:ext cx="5943600" cy="359410"/>
+                    </a:xfrm>
+                    <a:prstGeom prst="rect">
+                      <a:avLst/>
+                    </a:prstGeom>
+                  </pic:spPr>
+                </pic:pic>
+              </a:graphicData>
+            </a:graphic>
+          </wp:inline>
+        </w:drawing>
+      </w:r>
+    </w:p>
+    <w:p>
+      <w:pPr>
+        <w:pStyle w:val="NormalWeb"/>
+        <w:tabs>
+          <w:tab w:val="center" w:pos="4680"/>
+        </w:tabs>
+        <w:spacing w:before="0" w:beforeAutospacing="0" w:after="0" w:afterAutospacing="0" w:line="360" w:lineRule="auto"/>
+        <w:rPr>
+          <w:noProof/>
+        </w:rPr>
+      </w:pPr>
+    </w:p>
+    <w:p>
+      <w:pPr>
+        <w:pStyle w:val="NormalWeb"/>
+        <w:tabs>
+          <w:tab w:val="center" w:pos="4680"/>
+        </w:tabs>
+        <w:spacing w:before="0" w:beforeAutospacing="0" w:after="0" w:afterAutospacing="0" w:line="360" w:lineRule="auto"/>
+        <w:rPr>
+          <w:noProof/>
+        </w:rPr>
+      </w:pPr>
+      <w:r>
+        <w:rPr>
+          <w:noProof/>
+        </w:rPr>
+        <w:t>Wirings</w:t>
+      </w:r>
+      <w:r>
+        <w:rPr>
+          <w:noProof/>
+        </w:rPr>
+        <w:t xml:space="preserve">: </w:t>
+      </w:r>
+    </w:p>
+    <w:p>
+      <w:pPr>
+        <w:pStyle w:val="NormalWeb"/>
+        <w:tabs>
+          <w:tab w:val="center" w:pos="4680"/>
+        </w:tabs>
+        <w:spacing w:before="0" w:beforeAutospacing="0" w:after="0" w:afterAutospacing="0" w:line="360" w:lineRule="auto"/>
+        <w:rPr>
+          <w:noProof/>
+        </w:rPr>
+      </w:pPr>
+      <w:r>
+        <w:rPr>
+          <w:noProof/>
+        </w:rPr>
+        <w:t>For full details, you can re-create the vivado block design using the scripts (bd_216 … .tcl, proj_216 … .tcl) at:</w:t>
+      </w:r>
+    </w:p>
+    <w:p>
+      <w:pPr>
+        <w:spacing w:after="0" w:line="360" w:lineRule="auto"/>
+        <w:rPr>
+          <w:rStyle w:val="Hyperlink"/>
+          <w:rFonts w:ascii="Times New Roman" w:eastAsia="Times New Roman" w:hAnsi="Times New Roman" w:cs="Times New Roman"/>
+          <w:sz w:val="24"/>
+          <w:szCs w:val="24"/>
+        </w:rPr>
+      </w:pPr>
+      <w:hyperlink r:id="rId13" w:history="1">
+        <w:r>
+          <w:rPr>
+            <w:rStyle w:val="Hyperlink"/>
+            <w:rFonts w:ascii="Times New Roman" w:eastAsia="Times New Roman" w:hAnsi="Times New Roman" w:cs="Times New Roman"/>
+            <w:sz w:val="24"/>
+            <w:szCs w:val="24"/>
+          </w:rPr>
+          <w:t>https://github.com/Ri-chard-Wu/thesis/tree/master/codes/axis_pfb_readout_v2-test-216</w:t>
+        </w:r>
+      </w:hyperlink>
+    </w:p>
+    <w:p>
+      <w:pPr>
+        <w:spacing w:after="0" w:line="360" w:lineRule="auto"/>
+        <w:rPr>
+          <w:rFonts w:ascii="Times New Roman" w:eastAsia="Times New Roman" w:hAnsi="Times New Roman" w:cs="Times New Roman"/>
+          <w:color w:val="000000" w:themeColor="text1"/>
+          <w:sz w:val="24"/>
+          <w:szCs w:val="24"/>
+        </w:rPr>
+      </w:pPr>
+      <w:r>
+        <w:rPr>
+          <w:rStyle w:val="Hyperlink"/>
+          <w:rFonts w:ascii="Times New Roman" w:eastAsia="Times New Roman" w:hAnsi="Times New Roman" w:cs="Times New Roman"/>
+          <w:color w:val="000000" w:themeColor="text1"/>
+          <w:sz w:val="24"/>
+          <w:szCs w:val="24"/>
+          <w:u w:val="none"/>
+        </w:rPr>
+        <w:t xml:space="preserve">If </w:t>
+      </w:r>
+      <w:r>
+        <w:rPr>
+          <w:rStyle w:val="Hyperlink"/>
+          <w:rFonts w:ascii="Times New Roman" w:eastAsia="Times New Roman" w:hAnsi="Times New Roman" w:cs="Times New Roman"/>
+          <w:color w:val="000000" w:themeColor="text1"/>
+          <w:sz w:val="24"/>
+          <w:szCs w:val="24"/>
+          <w:u w:val="none"/>
+        </w:rPr>
+        <w:t>you don’t know how to use</w:t>
+      </w:r>
+      <w:r>
+        <w:rPr>
+          <w:rStyle w:val="Hyperlink"/>
+          <w:rFonts w:ascii="Times New Roman" w:eastAsia="Times New Roman" w:hAnsi="Times New Roman" w:cs="Times New Roman"/>
+          <w:color w:val="000000" w:themeColor="text1"/>
+          <w:sz w:val="24"/>
+          <w:szCs w:val="24"/>
+          <w:u w:val="none"/>
+        </w:rPr>
+        <w:t xml:space="preserve"> the </w:t>
+      </w:r>
+      <w:r>
+        <w:rPr>
+          <w:rFonts w:ascii="Times New Roman" w:hAnsi="Times New Roman" w:cs="Times New Roman"/>
+          <w:noProof/>
+        </w:rPr>
+        <w:t>scripts</w:t>
+      </w:r>
+      <w:r>
+        <w:rPr>
+          <w:rStyle w:val="Hyperlink"/>
+          <w:rFonts w:ascii="Times New Roman" w:eastAsia="Times New Roman" w:hAnsi="Times New Roman" w:cs="Times New Roman"/>
+          <w:color w:val="000000" w:themeColor="text1"/>
+          <w:sz w:val="24"/>
+          <w:szCs w:val="24"/>
+          <w:u w:val="none"/>
+        </w:rPr>
+        <w:t>,</w:t>
+      </w:r>
+      <w:r>
+        <w:rPr>
+          <w:rStyle w:val="Hyperlink"/>
+          <w:rFonts w:ascii="Times New Roman" w:eastAsia="Times New Roman" w:hAnsi="Times New Roman" w:cs="Times New Roman"/>
+          <w:color w:val="000000" w:themeColor="text1"/>
+          <w:sz w:val="24"/>
+          <w:szCs w:val="24"/>
+          <w:u w:val="none"/>
+        </w:rPr>
+        <w:t xml:space="preserve"> see the section </w:t>
+      </w:r>
+      <w:r>
+        <w:rPr>
+          <w:rFonts w:ascii="Times New Roman" w:hAnsi="Times New Roman" w:cs="Times New Roman"/>
+          <w:i/>
+          <w:noProof/>
+          <w:sz w:val="24"/>
+          <w:szCs w:val="24"/>
+        </w:rPr>
+        <w:t>re-create vivado block design</w:t>
+      </w:r>
+      <w:r>
+        <w:rPr>
+          <w:rFonts w:ascii="Times New Roman" w:hAnsi="Times New Roman" w:cs="Times New Roman"/>
+          <w:noProof/>
+          <w:sz w:val="24"/>
+          <w:szCs w:val="24"/>
+        </w:rPr>
+        <w:t>.</w:t>
+      </w:r>
+    </w:p>
+    <w:p>
+      <w:pPr>
+        <w:pStyle w:val="NormalWeb"/>
+        <w:tabs>
+          <w:tab w:val="center" w:pos="4680"/>
+        </w:tabs>
+        <w:spacing w:before="0" w:beforeAutospacing="0" w:after="0" w:afterAutospacing="0" w:line="360" w:lineRule="auto"/>
+        <w:rPr>
+          <w:noProof/>
+        </w:rPr>
+      </w:pPr>
+    </w:p>
+    <w:p>
+      <w:pPr>
+        <w:pStyle w:val="NormalWeb"/>
+        <w:tabs>
+          <w:tab w:val="center" w:pos="4680"/>
+        </w:tabs>
+        <w:spacing w:before="0" w:beforeAutospacing="0" w:after="0" w:afterAutospacing="0" w:line="360" w:lineRule="auto"/>
+        <w:rPr>
+          <w:noProof/>
+        </w:rPr>
+      </w:pPr>
+    </w:p>
+    <w:p>
+      <w:pPr>
+        <w:pStyle w:val="NormalWeb"/>
+        <w:tabs>
+          <w:tab w:val="center" w:pos="4680"/>
+        </w:tabs>
+        <w:spacing w:before="0" w:beforeAutospacing="0" w:after="0" w:afterAutospacing="0" w:line="360" w:lineRule="auto"/>
+        <w:rPr>
+          <w:noProof/>
+        </w:rPr>
+      </w:pPr>
+      <w:r>
+        <w:rPr>
+          <w:noProof/>
+        </w:rPr>
+        <w:drawing>
+          <wp:inline distT="0" distB="0" distL="0" distR="0" wp14:anchorId="3FFC2811" wp14:editId="3F3F9118">
+            <wp:extent cx="5943600" cy="1715135"/>
+            <wp:effectExtent l="0" t="0" r="0" b="0"/>
+            <wp:docPr id="12" name="Picture 12"/>
+            <wp:cNvGraphicFramePr>
+              <a:graphicFrameLocks xmlns:a="http://schemas.openxmlformats.org/drawingml/2006/main" noChangeAspect="1"/>
+            </wp:cNvGraphicFramePr>
+            <a:graphic xmlns:a="http://schemas.openxmlformats.org/drawingml/2006/main">
+              <a:graphicData uri="http://schemas.openxmlformats.org/drawingml/2006/picture">
+                <pic:pic xmlns:pic="http://schemas.openxmlformats.org/drawingml/2006/picture">
+                  <pic:nvPicPr>
+                    <pic:cNvPr id="1" name=""/>
+                    <pic:cNvPicPr/>
+                  </pic:nvPicPr>
+                  <pic:blipFill>
+                    <a:blip r:embed="rId14"/>
+                    <a:stretch>
+                      <a:fillRect/>
+                    </a:stretch>
+                  </pic:blipFill>
+                  <pic:spPr>
+                    <a:xfrm>
+                      <a:off x="0" y="0"/>
+                      <a:ext cx="5943600" cy="1715135"/>
+                    </a:xfrm>
+                    <a:prstGeom prst="rect">
+                      <a:avLst/>
+                    </a:prstGeom>
+                  </pic:spPr>
+                </pic:pic>
+              </a:graphicData>
+            </a:graphic>
+          </wp:inline>
+        </w:drawing>
+      </w:r>
+    </w:p>
+    <w:p>
+      <w:pPr>
+        <w:pStyle w:val="NormalWeb"/>
+        <w:tabs>
+          <w:tab w:val="center" w:pos="4680"/>
+        </w:tabs>
+        <w:spacing w:before="0" w:beforeAutospacing="0" w:after="0" w:afterAutospacing="0" w:line="360" w:lineRule="auto"/>
+        <w:rPr>
+          <w:noProof/>
+        </w:rPr>
+      </w:pPr>
+    </w:p>
+    <w:p>
+      <w:pPr>
+        <w:pStyle w:val="NormalWeb"/>
+        <w:tabs>
+          <w:tab w:val="center" w:pos="4680"/>
+        </w:tabs>
+        <w:spacing w:before="0" w:beforeAutospacing="0" w:after="0" w:afterAutospacing="0" w:line="360" w:lineRule="auto"/>
+        <w:rPr>
+          <w:rFonts w:eastAsiaTheme="minorEastAsia"/>
+          <w:noProof/>
+        </w:rPr>
+      </w:pPr>
+    </w:p>
+    <w:p>
+      <w:pPr>
+        <w:spacing w:after="0" w:line="360" w:lineRule="auto"/>
+        <w:rPr>
+          <w:rFonts w:ascii="Times New Roman" w:hAnsi="Times New Roman" w:cs="Times New Roman"/>
+          <w:sz w:val="24"/>
+          <w:szCs w:val="24"/>
           <w:u w:val="single"/>
         </w:rPr>
       </w:pPr>
       <w:r>
         <w:rPr>
-          <w:noProof/>
+          <w:rFonts w:ascii="Times New Roman" w:hAnsi="Times New Roman" w:cs="Times New Roman"/>
+          <w:sz w:val="24"/>
+          <w:szCs w:val="24"/>
           <w:u w:val="single"/>
         </w:rPr>
-        <w:t>how to include it in firmware</w:t>
-      </w:r>
-      <w:r>
-        <w:rPr>
-          <w:noProof/>
-          <w:u w:val="single"/>
-        </w:rPr>
-        <w:t xml:space="preserve"> (zcu216)</w:t>
-      </w:r>
-    </w:p>
-    <w:p>
-      <w:pPr>
-        <w:pStyle w:val="NormalWeb"/>
-        <w:tabs>
-          <w:tab w:val="center" w:pos="4680"/>
-        </w:tabs>
-        <w:spacing w:before="0" w:beforeAutospacing="0" w:after="0" w:afterAutospacing="0" w:line="360" w:lineRule="auto"/>
-        <w:rPr>
-          <w:noProof/>
-        </w:rPr>
-      </w:pPr>
-    </w:p>
-    <w:p>
-      <w:pPr>
-        <w:pStyle w:val="NormalWeb"/>
-        <w:tabs>
-          <w:tab w:val="center" w:pos="4680"/>
-        </w:tabs>
-        <w:spacing w:before="0" w:beforeAutospacing="0" w:after="0" w:afterAutospacing="0" w:line="360" w:lineRule="auto"/>
-        <w:rPr>
-          <w:noProof/>
-        </w:rPr>
-      </w:pPr>
-      <w:r>
-        <w:rPr>
-          <w:noProof/>
-        </w:rPr>
-        <w:t xml:space="preserve">IP core settings: </w:t>
-      </w:r>
-    </w:p>
-    <w:p>
-      <w:pPr>
-        <w:pStyle w:val="NormalWeb"/>
-        <w:tabs>
-          <w:tab w:val="center" w:pos="4680"/>
-        </w:tabs>
-        <w:spacing w:before="0" w:beforeAutospacing="0" w:after="0" w:afterAutospacing="0" w:line="360" w:lineRule="auto"/>
-        <w:rPr>
-          <w:noProof/>
-        </w:rPr>
-      </w:pPr>
-      <w:r>
-        <w:rPr>
-          <w:noProof/>
-        </w:rPr>
-        <w:t>"interleaved input" checked</w:t>
-      </w:r>
-      <w:r>
-        <w:rPr>
-          <w:noProof/>
-        </w:rPr>
-        <w:t>.</w:t>
-      </w:r>
-    </w:p>
-    <w:p>
-      <w:pPr>
-        <w:pStyle w:val="NormalWeb"/>
-        <w:tabs>
-          <w:tab w:val="center" w:pos="4680"/>
-        </w:tabs>
-        <w:spacing w:before="0" w:beforeAutospacing="0" w:after="0" w:afterAutospacing="0" w:line="360" w:lineRule="auto"/>
-        <w:rPr>
-          <w:noProof/>
-        </w:rPr>
-      </w:pPr>
-    </w:p>
-    <w:p>
-      <w:pPr>
-        <w:pStyle w:val="NormalWeb"/>
-        <w:tabs>
-          <w:tab w:val="center" w:pos="4680"/>
-        </w:tabs>
-        <w:spacing w:before="0" w:beforeAutospacing="0" w:after="0" w:afterAutospacing="0" w:line="360" w:lineRule="auto"/>
-        <w:rPr>
-          <w:noProof/>
-        </w:rPr>
-      </w:pPr>
-      <w:r>
-        <w:rPr>
-          <w:noProof/>
-        </w:rPr>
-        <w:t>RFDC ADC settings:</w:t>
-      </w:r>
-    </w:p>
-    <w:p>
-      <w:pPr>
-        <w:pStyle w:val="NormalWeb"/>
-        <w:numPr>
-          <w:ilvl w:val="0"/>
-          <w:numId w:val="12"/>
-        </w:numPr>
-        <w:tabs>
-          <w:tab w:val="center" w:pos="4680"/>
-        </w:tabs>
-        <w:spacing w:before="0" w:beforeAutospacing="0" w:after="0" w:afterAutospacing="0" w:line="360" w:lineRule="auto"/>
-        <w:rPr>
-          <w:noProof/>
-        </w:rPr>
-      </w:pPr>
-      <w:r>
-        <w:rPr>
-          <w:noProof/>
-        </w:rPr>
-        <w:t>Digital Output Data: I/Q</w:t>
-      </w:r>
-    </w:p>
-    <w:p>
-      <w:pPr>
-        <w:pStyle w:val="NormalWeb"/>
-        <w:numPr>
-          <w:ilvl w:val="0"/>
-          <w:numId w:val="12"/>
-        </w:numPr>
-        <w:tabs>
-          <w:tab w:val="center" w:pos="4680"/>
-        </w:tabs>
-        <w:spacing w:before="0" w:beforeAutospacing="0" w:after="0" w:afterAutospacing="0" w:line="360" w:lineRule="auto"/>
-        <w:rPr>
-          <w:noProof/>
-        </w:rPr>
-      </w:pPr>
-      <w:r>
-        <w:rPr>
-          <w:noProof/>
-        </w:rPr>
-        <w:t>Decimation Mode: 2x</w:t>
-      </w:r>
-    </w:p>
-    <w:p>
-      <w:pPr>
-        <w:pStyle w:val="NormalWeb"/>
-        <w:numPr>
-          <w:ilvl w:val="0"/>
-          <w:numId w:val="12"/>
-        </w:numPr>
-        <w:tabs>
-          <w:tab w:val="center" w:pos="4680"/>
-        </w:tabs>
-        <w:spacing w:before="0" w:beforeAutospacing="0" w:after="0" w:afterAutospacing="0" w:line="360" w:lineRule="auto"/>
-        <w:rPr>
-          <w:noProof/>
-        </w:rPr>
-      </w:pPr>
-      <w:r>
-        <w:rPr>
-          <w:noProof/>
-        </w:rPr>
-        <w:t>Samples per AXI4-Stream Cycle: 8</w:t>
-      </w:r>
-    </w:p>
-    <w:p>
-      <w:pPr>
-        <w:pStyle w:val="NormalWeb"/>
-        <w:numPr>
-          <w:ilvl w:val="0"/>
-          <w:numId w:val="12"/>
-        </w:numPr>
-        <w:tabs>
-          <w:tab w:val="center" w:pos="4680"/>
-        </w:tabs>
-        <w:spacing w:before="0" w:beforeAutospacing="0" w:after="0" w:afterAutospacing="0" w:line="360" w:lineRule="auto"/>
-        <w:rPr>
-          <w:noProof/>
-        </w:rPr>
-      </w:pPr>
-      <w:r>
-        <w:rPr>
-          <w:noProof/>
-        </w:rPr>
-        <w:t>Mixer Type: Coarse</w:t>
-      </w:r>
-    </w:p>
-    <w:p>
-      <w:pPr>
-        <w:pStyle w:val="NormalWeb"/>
-        <w:numPr>
-          <w:ilvl w:val="0"/>
-          <w:numId w:val="12"/>
-        </w:numPr>
-        <w:tabs>
-          <w:tab w:val="center" w:pos="4680"/>
-        </w:tabs>
-        <w:spacing w:before="0" w:beforeAutospacing="0" w:after="0" w:afterAutospacing="0" w:line="360" w:lineRule="auto"/>
-        <w:rPr>
-          <w:noProof/>
-        </w:rPr>
-      </w:pPr>
-      <w:r>
-        <w:rPr>
-          <w:noProof/>
-        </w:rPr>
-        <w:t>Mixer Mode: Real-&gt;I/Q</w:t>
-      </w:r>
-    </w:p>
-    <w:p>
-      <w:pPr>
-        <w:pStyle w:val="NormalWeb"/>
-        <w:numPr>
-          <w:ilvl w:val="0"/>
-          <w:numId w:val="12"/>
-        </w:numPr>
-        <w:tabs>
-          <w:tab w:val="center" w:pos="4680"/>
-        </w:tabs>
-        <w:spacing w:before="0" w:beforeAutospacing="0" w:after="0" w:afterAutospacing="0" w:line="360" w:lineRule="auto"/>
-        <w:rPr>
-          <w:noProof/>
-        </w:rPr>
-      </w:pPr>
-      <w:r>
-        <w:rPr>
-          <w:noProof/>
-        </w:rPr>
-        <w:t>Frequency: -Fs/4</w:t>
-      </w:r>
-    </w:p>
-    <w:p>
-      <w:pPr>
-        <w:pStyle w:val="NormalWeb"/>
-        <w:tabs>
-          <w:tab w:val="center" w:pos="4680"/>
-        </w:tabs>
-        <w:spacing w:before="0" w:beforeAutospacing="0" w:after="0" w:afterAutospacing="0" w:line="360" w:lineRule="auto"/>
-        <w:rPr>
-          <w:noProof/>
-        </w:rPr>
-      </w:pPr>
-    </w:p>
-    <w:p>
-      <w:pPr>
-        <w:pStyle w:val="NormalWeb"/>
-        <w:tabs>
-          <w:tab w:val="center" w:pos="4680"/>
-        </w:tabs>
-        <w:spacing w:before="0" w:beforeAutospacing="0" w:after="0" w:afterAutospacing="0" w:line="360" w:lineRule="auto"/>
-        <w:rPr>
-          <w:noProof/>
-        </w:rPr>
-      </w:pPr>
-      <w:r>
-        <w:rPr>
-          <w:noProof/>
-        </w:rPr>
-        <w:t xml:space="preserve">RFDC </w:t>
-      </w:r>
-      <w:r>
-        <w:rPr>
-          <w:noProof/>
-        </w:rPr>
-        <w:t xml:space="preserve">ADC </w:t>
-      </w:r>
-      <w:r>
-        <w:rPr>
-          <w:noProof/>
-        </w:rPr>
-        <w:t>tile clocking settings:</w:t>
-      </w:r>
-    </w:p>
-    <w:p>
-      <w:pPr>
-        <w:pStyle w:val="NormalWeb"/>
-        <w:tabs>
-          <w:tab w:val="center" w:pos="4680"/>
-        </w:tabs>
-        <w:spacing w:before="0" w:beforeAutospacing="0" w:after="0" w:afterAutospacing="0" w:line="360" w:lineRule="auto"/>
-        <w:rPr>
-          <w:noProof/>
-        </w:rPr>
-      </w:pPr>
-    </w:p>
-    <w:p>
-      <w:pPr>
-        <w:pStyle w:val="NormalWeb"/>
-        <w:tabs>
-          <w:tab w:val="center" w:pos="4680"/>
-        </w:tabs>
-        <w:spacing w:before="0" w:beforeAutospacing="0" w:after="0" w:afterAutospacing="0" w:line="360" w:lineRule="auto"/>
-        <w:rPr>
-          <w:noProof/>
-        </w:rPr>
-      </w:pPr>
-      <w:r>
-        <w:rPr>
-          <w:noProof/>
-        </w:rPr>
-        <w:t>Wirings</w:t>
-      </w:r>
-      <w:r>
-        <w:rPr>
-          <w:noProof/>
-        </w:rPr>
-        <w:t xml:space="preserve">: </w:t>
-      </w:r>
-    </w:p>
-    <w:p>
-      <w:pPr>
-        <w:pStyle w:val="NormalWeb"/>
-        <w:tabs>
-          <w:tab w:val="center" w:pos="4680"/>
-        </w:tabs>
-        <w:spacing w:before="0" w:beforeAutospacing="0" w:after="0" w:afterAutospacing="0" w:line="360" w:lineRule="auto"/>
-        <w:rPr>
-          <w:noProof/>
-        </w:rPr>
-      </w:pPr>
-      <w:r>
-        <w:rPr>
-          <w:noProof/>
-        </w:rPr>
-        <w:t>RFDC -&gt; axis register slice (optional, defaults) -&gt; PFB readout ("interleaved input" checked)</w:t>
-      </w:r>
-    </w:p>
-    <w:p>
-      <w:pPr>
-        <w:pStyle w:val="NormalWeb"/>
-        <w:tabs>
-          <w:tab w:val="center" w:pos="4680"/>
-        </w:tabs>
-        <w:spacing w:before="0" w:beforeAutospacing="0" w:after="0" w:afterAutospacing="0" w:line="360" w:lineRule="auto"/>
-        <w:rPr>
-          <w:noProof/>
-        </w:rPr>
-      </w:pPr>
-    </w:p>
-    <w:p>
-      <w:pPr>
-        <w:pStyle w:val="NormalWeb"/>
-        <w:tabs>
-          <w:tab w:val="center" w:pos="4680"/>
-        </w:tabs>
-        <w:spacing w:before="0" w:beforeAutospacing="0" w:after="0" w:afterAutospacing="0" w:line="360" w:lineRule="auto"/>
-        <w:rPr>
-          <w:rFonts w:eastAsiaTheme="minorEastAsia" w:hint="eastAsia"/>
-          <w:noProof/>
-        </w:rPr>
-      </w:pPr>
-    </w:p>
-    <w:p>
-      <w:pPr>
-        <w:spacing w:after="0" w:line="360" w:lineRule="auto"/>
-        <w:rPr>
-          <w:rFonts w:ascii="Times New Roman" w:hAnsi="Times New Roman" w:cs="Times New Roman"/>
-          <w:sz w:val="24"/>
-          <w:szCs w:val="24"/>
-          <w:u w:val="single"/>
-        </w:rPr>
-      </w:pPr>
-      <w:r>
-        <w:rPr>
-          <w:rFonts w:ascii="Times New Roman" w:hAnsi="Times New Roman" w:cs="Times New Roman"/>
-          <w:sz w:val="24"/>
-          <w:szCs w:val="24"/>
-          <w:u w:val="single"/>
-        </w:rPr>
-        <w:t>How it work</w:t>
-      </w:r>
-      <w:r>
-        <w:rPr>
-          <w:rFonts w:ascii="Times New Roman" w:hAnsi="Times New Roman" w:cs="Times New Roman"/>
-          <w:sz w:val="24"/>
-          <w:szCs w:val="24"/>
-          <w:u w:val="single"/>
-        </w:rPr>
-        <w:t xml:space="preserve"> (optional)</w:t>
+        <w:t>How it work (optional)</w:t>
       </w:r>
     </w:p>
     <w:p>
@@ -1624,7 +2027,6 @@
               <w:rPr>
                 <w:noProof/>
               </w:rPr>
-              <w:lastRenderedPageBreak/>
               <w:drawing>
                 <wp:inline distT="0" distB="0" distL="0" distR="0" wp14:anchorId="19A5F0C2" wp14:editId="0E1205B1">
                   <wp:extent cx="2664777" cy="2111656"/>
@@ -1643,7 +2045,7 @@
                           </pic:cNvPicPr>
                         </pic:nvPicPr>
                         <pic:blipFill>
-                          <a:blip r:embed="rId11">
+                          <a:blip r:embed="rId15">
                             <a:extLst>
                               <a:ext uri="{28A0092B-C50C-407E-A947-70E740481C1C}">
                                 <a14:useLocalDpi xmlns:a14="http://schemas.microsoft.com/office/drawing/2010/main" val="0"/>
@@ -1761,6 +2163,7 @@
               <w:rPr>
                 <w:noProof/>
               </w:rPr>
+              <w:lastRenderedPageBreak/>
               <w:drawing>
                 <wp:inline distT="0" distB="0" distL="0" distR="0" wp14:anchorId="64710827" wp14:editId="5F52AA7D">
                   <wp:extent cx="3039865" cy="2807160"/>
@@ -1779,7 +2182,7 @@
                           </pic:cNvPicPr>
                         </pic:nvPicPr>
                         <pic:blipFill>
-                          <a:blip r:embed="rId12">
+                          <a:blip r:embed="rId16">
                             <a:extLst>
                               <a:ext uri="{28A0092B-C50C-407E-A947-70E740481C1C}">
                                 <a14:useLocalDpi xmlns:a14="http://schemas.microsoft.com/office/drawing/2010/main" val="0"/>
@@ -1914,7 +2317,6 @@
                 <w:sz w:val="24"/>
                 <w:szCs w:val="24"/>
               </w:rPr>
-              <w:lastRenderedPageBreak/>
               <w:drawing>
                 <wp:inline distT="0" distB="0" distL="0" distR="0" wp14:anchorId="016373F3" wp14:editId="5F63F263">
                   <wp:extent cx="4715059" cy="2908300"/>
@@ -1933,7 +2335,7 @@
                           </pic:cNvPicPr>
                         </pic:nvPicPr>
                         <pic:blipFill>
-                          <a:blip r:embed="rId13">
+                          <a:blip r:embed="rId17">
                             <a:extLst>
                               <a:ext uri="{28A0092B-C50C-407E-A947-70E740481C1C}">
                                 <a14:useLocalDpi xmlns:a14="http://schemas.microsoft.com/office/drawing/2010/main" val="0"/>
@@ -2044,6 +2446,7 @@
                 <w:sz w:val="24"/>
                 <w:szCs w:val="24"/>
               </w:rPr>
+              <w:lastRenderedPageBreak/>
               <w:drawing>
                 <wp:inline distT="0" distB="0" distL="0" distR="0" wp14:anchorId="1856BA40" wp14:editId="5233F8F9">
                   <wp:extent cx="4312285" cy="2592887"/>
@@ -2062,7 +2465,7 @@
                           </pic:cNvPicPr>
                         </pic:nvPicPr>
                         <pic:blipFill>
-                          <a:blip r:embed="rId14">
+                          <a:blip r:embed="rId18">
                             <a:extLst>
                               <a:ext uri="{28A0092B-C50C-407E-A947-70E740481C1C}">
                                 <a14:useLocalDpi xmlns:a14="http://schemas.microsoft.com/office/drawing/2010/main" val="0"/>
@@ -4560,7 +4963,7 @@
 </file>
 
 <file path=customXml/itemProps1.xml><?xml version="1.0" encoding="utf-8"?>
-<ds:datastoreItem xmlns:ds="http://schemas.openxmlformats.org/officeDocument/2006/customXml" ds:itemID="{9D8ED8D1-D925-4034-B8DE-DB7305984DB1}">
+<ds:datastoreItem xmlns:ds="http://schemas.openxmlformats.org/officeDocument/2006/customXml" ds:itemID="{6CA171E2-A032-4776-910D-9694EF72432E}">
   <ds:schemaRefs>
     <ds:schemaRef ds:uri="http://schemas.openxmlformats.org/officeDocument/2006/bibliography"/>
   </ds:schemaRefs>

</xml_diff>